<commit_message>
Second commit, not yet done
</commit_message>
<xml_diff>
--- a/Lopez, April Ann.docx
+++ b/Lopez, April Ann.docx
@@ -36,8 +36,8 @@
         <w:tblLook w:val="04A0" w:firstRow="1" w:lastRow="0" w:firstColumn="1" w:lastColumn="0" w:noHBand="0" w:noVBand="1"/>
       </w:tblPr>
       <w:tblGrid>
-        <w:gridCol w:w="1278"/>
-        <w:gridCol w:w="8298"/>
+        <w:gridCol w:w="1270"/>
+        <w:gridCol w:w="8080"/>
       </w:tblGrid>
       <w:tr>
         <w:tc>
@@ -462,8 +462,8 @@
         <w:tblLook w:val="04A0" w:firstRow="1" w:lastRow="0" w:firstColumn="1" w:lastColumn="0" w:noHBand="0" w:noVBand="1"/>
       </w:tblPr>
       <w:tblGrid>
-        <w:gridCol w:w="2610"/>
-        <w:gridCol w:w="6858"/>
+        <w:gridCol w:w="2566"/>
+        <w:gridCol w:w="6676"/>
       </w:tblGrid>
       <w:tr>
         <w:trPr>
@@ -2092,7 +2092,7 @@
         <w:tblLook w:val="04A0" w:firstRow="1" w:lastRow="0" w:firstColumn="1" w:lastColumn="0" w:noHBand="0" w:noVBand="1"/>
       </w:tblPr>
       <w:tblGrid>
-        <w:gridCol w:w="9396"/>
+        <w:gridCol w:w="9170"/>
       </w:tblGrid>
       <w:tr>
         <w:trPr>
@@ -2243,7 +2243,7 @@
         <w:tblLook w:val="04A0" w:firstRow="1" w:lastRow="0" w:firstColumn="1" w:lastColumn="0" w:noHBand="0" w:noVBand="1"/>
       </w:tblPr>
       <w:tblGrid>
-        <w:gridCol w:w="9396"/>
+        <w:gridCol w:w="9170"/>
       </w:tblGrid>
       <w:tr>
         <w:trPr>
@@ -2394,7 +2394,7 @@
         <w:tblLook w:val="04A0" w:firstRow="1" w:lastRow="0" w:firstColumn="1" w:lastColumn="0" w:noHBand="0" w:noVBand="1"/>
       </w:tblPr>
       <w:tblGrid>
-        <w:gridCol w:w="9396"/>
+        <w:gridCol w:w="9170"/>
       </w:tblGrid>
       <w:tr>
         <w:trPr>
@@ -2510,7 +2510,7 @@
         <w:tblLook w:val="04A0" w:firstRow="1" w:lastRow="0" w:firstColumn="1" w:lastColumn="0" w:noHBand="0" w:noVBand="1"/>
       </w:tblPr>
       <w:tblGrid>
-        <w:gridCol w:w="9396"/>
+        <w:gridCol w:w="9170"/>
       </w:tblGrid>
       <w:tr>
         <w:trPr>
@@ -2670,7 +2670,7 @@
         <w:tblLook w:val="04A0" w:firstRow="1" w:lastRow="0" w:firstColumn="1" w:lastColumn="0" w:noHBand="0" w:noVBand="1"/>
       </w:tblPr>
       <w:tblGrid>
-        <w:gridCol w:w="9378"/>
+        <w:gridCol w:w="9152"/>
       </w:tblGrid>
       <w:tr>
         <w:trPr>
@@ -2932,8 +2932,8 @@
         <w:tblLook w:val="04A0" w:firstRow="1" w:lastRow="0" w:firstColumn="1" w:lastColumn="0" w:noHBand="0" w:noVBand="1"/>
       </w:tblPr>
       <w:tblGrid>
-        <w:gridCol w:w="4788"/>
-        <w:gridCol w:w="4788"/>
+        <w:gridCol w:w="4570"/>
+        <w:gridCol w:w="4780"/>
       </w:tblGrid>
       <w:tr>
         <w:trPr>
@@ -23602,8 +23602,6 @@
               </w:rPr>
               <w:t>listIdentifiers</w:t>
             </w:r>
-            <w:bookmarkStart w:id="0" w:name="_GoBack"/>
-            <w:bookmarkEnd w:id="0"/>
             <w:proofErr w:type="spellEnd"/>
           </w:p>
         </w:tc>
@@ -23749,6 +23747,325 @@
     <w:p>
       <w:pPr>
         <w:pStyle w:val="NoSpacing"/>
+        <w:ind w:firstLine="720"/>
+        <w:jc w:val="both"/>
+        <w:rPr>
+          <w:rFonts w:ascii="Arial" w:hAnsi="Arial" w:cs="Arial"/>
+        </w:rPr>
+      </w:pPr>
+      <w:r>
+        <w:rPr>
+          <w:rFonts w:ascii="Arial" w:hAnsi="Arial" w:cs="Arial"/>
+        </w:rPr>
+        <w:t xml:space="preserve">Regular expressions commonly known as a regex (regexes) are a sequence of characters describing a special search pattern in the form of text string. They are basically used in programming world algorithms for matching some loosely defined patterns to achieve some relevant tasks. </w:t>
+      </w:r>
+      <w:proofErr w:type="spellStart"/>
+      <w:r>
+        <w:rPr>
+          <w:rFonts w:ascii="Arial" w:hAnsi="Arial" w:cs="Arial"/>
+        </w:rPr>
+        <w:t>Some times</w:t>
+      </w:r>
+      <w:proofErr w:type="spellEnd"/>
+      <w:r>
+        <w:rPr>
+          <w:rFonts w:ascii="Arial" w:hAnsi="Arial" w:cs="Arial"/>
+        </w:rPr>
+        <w:t xml:space="preserve"> regexes are understood as a mini programming language with a pattern notation which allows the users to parse text strings. The exact sequence of characters are unpredictable beforehand, so the regex helps in fetching the required strings based on a pattern definition.</w:t>
+      </w:r>
+    </w:p>
+    <w:p>
+      <w:pPr>
+        <w:pStyle w:val="NoSpacing"/>
+        <w:ind w:firstLine="720"/>
+        <w:jc w:val="both"/>
+        <w:rPr>
+          <w:rFonts w:ascii="Arial" w:hAnsi="Arial" w:cs="Arial"/>
+        </w:rPr>
+      </w:pPr>
+    </w:p>
+    <w:tbl>
+      <w:tblPr>
+        <w:tblStyle w:val="TableGrid"/>
+        <w:tblW w:w="0" w:type="auto"/>
+        <w:tblLook w:val="04A0" w:firstRow="1" w:lastRow="0" w:firstColumn="1" w:lastColumn="0" w:noHBand="0" w:noVBand="1"/>
+      </w:tblPr>
+      <w:tblGrid>
+        <w:gridCol w:w="9350"/>
+      </w:tblGrid>
+      <w:tr>
+        <w:tc>
+          <w:tcPr>
+            <w:tcW w:w="9350" w:type="dxa"/>
+          </w:tcPr>
+          <w:p>
+            <w:pPr>
+              <w:pStyle w:val="NoSpacing"/>
+              <w:jc w:val="both"/>
+              <w:rPr>
+                <w:rFonts w:ascii="Arial" w:hAnsi="Arial" w:cs="Arial"/>
+              </w:rPr>
+            </w:pPr>
+            <w:r>
+              <w:rPr>
+                <w:rFonts w:ascii="Arial" w:hAnsi="Arial" w:cs="Arial"/>
+              </w:rPr>
+              <w:t>&lt;?</w:t>
+            </w:r>
+            <w:proofErr w:type="spellStart"/>
+            <w:r>
+              <w:rPr>
+                <w:rFonts w:ascii="Arial" w:hAnsi="Arial" w:cs="Arial"/>
+              </w:rPr>
+              <w:t>php</w:t>
+            </w:r>
+            <w:proofErr w:type="spellEnd"/>
+          </w:p>
+          <w:p>
+            <w:pPr>
+              <w:pStyle w:val="NoSpacing"/>
+              <w:jc w:val="both"/>
+              <w:rPr>
+                <w:rFonts w:ascii="Arial" w:hAnsi="Arial" w:cs="Arial"/>
+              </w:rPr>
+            </w:pPr>
+          </w:p>
+          <w:p>
+            <w:pPr>
+              <w:pStyle w:val="NoSpacing"/>
+              <w:jc w:val="both"/>
+              <w:rPr>
+                <w:rFonts w:ascii="Arial" w:hAnsi="Arial" w:cs="Arial"/>
+              </w:rPr>
+            </w:pPr>
+            <w:r>
+              <w:rPr>
+                <w:rFonts w:ascii="Arial" w:hAnsi="Arial" w:cs="Arial"/>
+              </w:rPr>
+              <w:t>// the string to match against</w:t>
+            </w:r>
+          </w:p>
+          <w:p>
+            <w:pPr>
+              <w:pStyle w:val="NoSpacing"/>
+              <w:jc w:val="both"/>
+              <w:rPr>
+                <w:rFonts w:ascii="Arial" w:hAnsi="Arial" w:cs="Arial"/>
+              </w:rPr>
+            </w:pPr>
+            <w:r>
+              <w:rPr>
+                <w:rFonts w:ascii="Arial" w:hAnsi="Arial" w:cs="Arial"/>
+              </w:rPr>
+              <w:t>$string = 'The cat sat on the mat';</w:t>
+            </w:r>
+          </w:p>
+          <w:p>
+            <w:pPr>
+              <w:pStyle w:val="NoSpacing"/>
+              <w:jc w:val="both"/>
+              <w:rPr>
+                <w:rFonts w:ascii="Arial" w:hAnsi="Arial" w:cs="Arial"/>
+              </w:rPr>
+            </w:pPr>
+          </w:p>
+          <w:p>
+            <w:pPr>
+              <w:pStyle w:val="NoSpacing"/>
+              <w:jc w:val="both"/>
+              <w:rPr>
+                <w:rFonts w:ascii="Arial" w:hAnsi="Arial" w:cs="Arial"/>
+              </w:rPr>
+            </w:pPr>
+            <w:r>
+              <w:rPr>
+                <w:rFonts w:ascii="Arial" w:hAnsi="Arial" w:cs="Arial"/>
+              </w:rPr>
+              <w:t>// match the beginning of the string</w:t>
+            </w:r>
+          </w:p>
+          <w:p>
+            <w:pPr>
+              <w:pStyle w:val="NoSpacing"/>
+              <w:jc w:val="both"/>
+              <w:rPr>
+                <w:rFonts w:ascii="Arial" w:hAnsi="Arial" w:cs="Arial"/>
+              </w:rPr>
+            </w:pPr>
+            <w:r>
+              <w:rPr>
+                <w:rFonts w:ascii="Arial" w:hAnsi="Arial" w:cs="Arial"/>
+              </w:rPr>
+              <w:t xml:space="preserve">echo </w:t>
+            </w:r>
+            <w:proofErr w:type="spellStart"/>
+            <w:r>
+              <w:rPr>
+                <w:rFonts w:ascii="Arial" w:hAnsi="Arial" w:cs="Arial"/>
+              </w:rPr>
+              <w:t>preg_match</w:t>
+            </w:r>
+            <w:proofErr w:type="spellEnd"/>
+            <w:r>
+              <w:rPr>
+                <w:rFonts w:ascii="Arial" w:hAnsi="Arial" w:cs="Arial"/>
+              </w:rPr>
+              <w:t>("/^The/", $string);</w:t>
+            </w:r>
+          </w:p>
+          <w:p>
+            <w:pPr>
+              <w:pStyle w:val="NoSpacing"/>
+              <w:jc w:val="both"/>
+              <w:rPr>
+                <w:rFonts w:ascii="Arial" w:hAnsi="Arial" w:cs="Arial"/>
+              </w:rPr>
+            </w:pPr>
+          </w:p>
+          <w:p>
+            <w:pPr>
+              <w:pStyle w:val="NoSpacing"/>
+              <w:jc w:val="both"/>
+              <w:rPr>
+                <w:rFonts w:ascii="Arial" w:hAnsi="Arial" w:cs="Arial"/>
+              </w:rPr>
+            </w:pPr>
+            <w:r>
+              <w:rPr>
+                <w:rFonts w:ascii="Arial" w:hAnsi="Arial" w:cs="Arial"/>
+              </w:rPr>
+              <w:t>// match the end of the string</w:t>
+            </w:r>
+          </w:p>
+          <w:p>
+            <w:pPr>
+              <w:pStyle w:val="NoSpacing"/>
+              <w:jc w:val="both"/>
+              <w:rPr>
+                <w:rFonts w:ascii="Arial" w:hAnsi="Arial" w:cs="Arial"/>
+              </w:rPr>
+            </w:pPr>
+            <w:r>
+              <w:rPr>
+                <w:rFonts w:ascii="Arial" w:hAnsi="Arial" w:cs="Arial"/>
+              </w:rPr>
+              <w:t xml:space="preserve">echo </w:t>
+            </w:r>
+            <w:proofErr w:type="spellStart"/>
+            <w:r>
+              <w:rPr>
+                <w:rFonts w:ascii="Arial" w:hAnsi="Arial" w:cs="Arial"/>
+              </w:rPr>
+              <w:t>preg_match</w:t>
+            </w:r>
+            <w:proofErr w:type="spellEnd"/>
+            <w:r>
+              <w:rPr>
+                <w:rFonts w:ascii="Arial" w:hAnsi="Arial" w:cs="Arial"/>
+              </w:rPr>
+              <w:t>("/mat\z/", $string); // returns 1</w:t>
+            </w:r>
+          </w:p>
+          <w:p>
+            <w:pPr>
+              <w:pStyle w:val="NoSpacing"/>
+              <w:jc w:val="both"/>
+              <w:rPr>
+                <w:rFonts w:ascii="Arial" w:hAnsi="Arial" w:cs="Arial"/>
+              </w:rPr>
+            </w:pPr>
+          </w:p>
+          <w:p>
+            <w:pPr>
+              <w:pStyle w:val="NoSpacing"/>
+              <w:jc w:val="both"/>
+              <w:rPr>
+                <w:rFonts w:ascii="Arial" w:hAnsi="Arial" w:cs="Arial"/>
+              </w:rPr>
+            </w:pPr>
+            <w:r>
+              <w:rPr>
+                <w:rFonts w:ascii="Arial" w:hAnsi="Arial" w:cs="Arial"/>
+              </w:rPr>
+              <w:t>// match anywhere in the string</w:t>
+            </w:r>
+          </w:p>
+          <w:p>
+            <w:pPr>
+              <w:pStyle w:val="NoSpacing"/>
+              <w:jc w:val="both"/>
+              <w:rPr>
+                <w:rFonts w:ascii="Arial" w:hAnsi="Arial" w:cs="Arial"/>
+              </w:rPr>
+            </w:pPr>
+            <w:proofErr w:type="gramStart"/>
+            <w:r>
+              <w:rPr>
+                <w:rFonts w:ascii="Arial" w:hAnsi="Arial" w:cs="Arial"/>
+              </w:rPr>
+              <w:t>echo</w:t>
+            </w:r>
+            <w:proofErr w:type="gramEnd"/>
+            <w:r>
+              <w:rPr>
+                <w:rFonts w:ascii="Arial" w:hAnsi="Arial" w:cs="Arial"/>
+              </w:rPr>
+              <w:t xml:space="preserve"> </w:t>
+            </w:r>
+            <w:proofErr w:type="spellStart"/>
+            <w:r>
+              <w:rPr>
+                <w:rFonts w:ascii="Arial" w:hAnsi="Arial" w:cs="Arial"/>
+              </w:rPr>
+              <w:t>preg_match</w:t>
+            </w:r>
+            <w:proofErr w:type="spellEnd"/>
+            <w:r>
+              <w:rPr>
+                <w:rFonts w:ascii="Arial" w:hAnsi="Arial" w:cs="Arial"/>
+              </w:rPr>
+              <w:t>("/dog/", $string); // returns 0 as no match was found for dog.</w:t>
+            </w:r>
+          </w:p>
+          <w:p>
+            <w:pPr>
+              <w:pStyle w:val="NoSpacing"/>
+              <w:jc w:val="both"/>
+              <w:rPr>
+                <w:rFonts w:ascii="Arial" w:hAnsi="Arial" w:cs="Arial"/>
+              </w:rPr>
+            </w:pPr>
+            <w:r>
+              <w:rPr>
+                <w:rFonts w:ascii="Arial" w:hAnsi="Arial" w:cs="Arial"/>
+              </w:rPr>
+              <w:t>?&gt;</w:t>
+            </w:r>
+          </w:p>
+        </w:tc>
+      </w:tr>
+    </w:tbl>
+    <w:p>
+      <w:pPr>
+        <w:pStyle w:val="NoSpacing"/>
+        <w:jc w:val="both"/>
+        <w:rPr>
+          <w:rFonts w:ascii="Arial" w:hAnsi="Arial" w:cs="Arial"/>
+        </w:rPr>
+      </w:pPr>
+    </w:p>
+    <w:p>
+      <w:pPr>
+        <w:pStyle w:val="NoSpacing"/>
+        <w:jc w:val="both"/>
+        <w:rPr>
+          <w:rFonts w:ascii="Arial" w:hAnsi="Arial" w:cs="Arial"/>
+        </w:rPr>
+      </w:pPr>
+    </w:p>
+    <w:p>
+      <w:pPr>
+        <w:pStyle w:val="NoSpacing"/>
         <w:rPr>
           <w:rFonts w:ascii="Arial" w:hAnsi="Arial" w:cs="Arial"/>
         </w:rPr>
@@ -23879,7 +24196,7 @@
         <w:tblLook w:val="04A0" w:firstRow="1" w:lastRow="0" w:firstColumn="1" w:lastColumn="0" w:noHBand="0" w:noVBand="1"/>
       </w:tblPr>
       <w:tblGrid>
-        <w:gridCol w:w="9576"/>
+        <w:gridCol w:w="9350"/>
       </w:tblGrid>
       <w:tr>
         <w:trPr>
@@ -23897,6 +24214,239 @@
                 <w:sz w:val="20"/>
               </w:rPr>
             </w:pPr>
+            <w:r>
+              <w:rPr>
+                <w:rFonts w:ascii="Arial" w:hAnsi="Arial" w:cs="Arial"/>
+                <w:sz w:val="20"/>
+              </w:rPr>
+              <w:t>&lt;?</w:t>
+            </w:r>
+            <w:proofErr w:type="spellStart"/>
+            <w:r>
+              <w:rPr>
+                <w:rFonts w:ascii="Arial" w:hAnsi="Arial" w:cs="Arial"/>
+                <w:sz w:val="20"/>
+              </w:rPr>
+              <w:t>php</w:t>
+            </w:r>
+            <w:proofErr w:type="spellEnd"/>
+          </w:p>
+          <w:p>
+            <w:pPr>
+              <w:pStyle w:val="NoSpacing"/>
+              <w:rPr>
+                <w:rFonts w:ascii="Arial" w:hAnsi="Arial" w:cs="Arial"/>
+                <w:sz w:val="20"/>
+              </w:rPr>
+            </w:pPr>
+            <w:r>
+              <w:rPr>
+                <w:rFonts w:ascii="Arial" w:hAnsi="Arial" w:cs="Arial"/>
+                <w:sz w:val="20"/>
+              </w:rPr>
+              <w:t xml:space="preserve">$str1 = 'The quick brown </w:t>
+            </w:r>
+            <w:proofErr w:type="gramStart"/>
+            <w:r>
+              <w:rPr>
+                <w:rFonts w:ascii="Arial" w:hAnsi="Arial" w:cs="Arial"/>
+                <w:sz w:val="20"/>
+              </w:rPr>
+              <w:t>fox.';</w:t>
+            </w:r>
+            <w:proofErr w:type="gramEnd"/>
+          </w:p>
+          <w:p>
+            <w:pPr>
+              <w:pStyle w:val="NoSpacing"/>
+              <w:rPr>
+                <w:rFonts w:ascii="Arial" w:hAnsi="Arial" w:cs="Arial"/>
+                <w:sz w:val="20"/>
+              </w:rPr>
+            </w:pPr>
+            <w:r>
+              <w:rPr>
+                <w:rFonts w:ascii="Arial" w:hAnsi="Arial" w:cs="Arial"/>
+                <w:sz w:val="20"/>
+              </w:rPr>
+              <w:t>if (</w:t>
+            </w:r>
+            <w:proofErr w:type="spellStart"/>
+            <w:r>
+              <w:rPr>
+                <w:rFonts w:ascii="Arial" w:hAnsi="Arial" w:cs="Arial"/>
+                <w:sz w:val="20"/>
+              </w:rPr>
+              <w:t>strpos</w:t>
+            </w:r>
+            <w:proofErr w:type="spellEnd"/>
+            <w:r>
+              <w:rPr>
+                <w:rFonts w:ascii="Arial" w:hAnsi="Arial" w:cs="Arial"/>
+                <w:sz w:val="20"/>
+              </w:rPr>
+              <w:t>($str1,'fox') !== false)</w:t>
+            </w:r>
+          </w:p>
+          <w:p>
+            <w:pPr>
+              <w:pStyle w:val="NoSpacing"/>
+              <w:rPr>
+                <w:rFonts w:ascii="Arial" w:hAnsi="Arial" w:cs="Arial"/>
+                <w:sz w:val="20"/>
+              </w:rPr>
+            </w:pPr>
+            <w:r>
+              <w:rPr>
+                <w:rFonts w:ascii="Arial" w:hAnsi="Arial" w:cs="Arial"/>
+                <w:sz w:val="20"/>
+              </w:rPr>
+              <w:t xml:space="preserve"> {</w:t>
+            </w:r>
+          </w:p>
+          <w:p>
+            <w:pPr>
+              <w:pStyle w:val="NoSpacing"/>
+              <w:rPr>
+                <w:rFonts w:ascii="Arial" w:hAnsi="Arial" w:cs="Arial"/>
+                <w:sz w:val="20"/>
+              </w:rPr>
+            </w:pPr>
+            <w:r>
+              <w:rPr>
+                <w:rFonts w:ascii="Arial" w:hAnsi="Arial" w:cs="Arial"/>
+                <w:sz w:val="20"/>
+              </w:rPr>
+              <w:t xml:space="preserve">    </w:t>
+            </w:r>
+            <w:proofErr w:type="gramStart"/>
+            <w:r>
+              <w:rPr>
+                <w:rFonts w:ascii="Arial" w:hAnsi="Arial" w:cs="Arial"/>
+                <w:sz w:val="20"/>
+              </w:rPr>
+              <w:t>echo</w:t>
+            </w:r>
+            <w:proofErr w:type="gramEnd"/>
+            <w:r>
+              <w:rPr>
+                <w:rFonts w:ascii="Arial" w:hAnsi="Arial" w:cs="Arial"/>
+                <w:sz w:val="20"/>
+              </w:rPr>
+              <w:t xml:space="preserve"> 'Fox is found the string.';</w:t>
+            </w:r>
+          </w:p>
+          <w:p>
+            <w:pPr>
+              <w:pStyle w:val="NoSpacing"/>
+              <w:rPr>
+                <w:rFonts w:ascii="Arial" w:hAnsi="Arial" w:cs="Arial"/>
+                <w:sz w:val="20"/>
+              </w:rPr>
+            </w:pPr>
+            <w:r>
+              <w:rPr>
+                <w:rFonts w:ascii="Arial" w:hAnsi="Arial" w:cs="Arial"/>
+                <w:sz w:val="20"/>
+              </w:rPr>
+              <w:t xml:space="preserve"> }</w:t>
+            </w:r>
+          </w:p>
+          <w:p>
+            <w:pPr>
+              <w:pStyle w:val="NoSpacing"/>
+              <w:rPr>
+                <w:rFonts w:ascii="Arial" w:hAnsi="Arial" w:cs="Arial"/>
+                <w:sz w:val="20"/>
+              </w:rPr>
+            </w:pPr>
+            <w:r>
+              <w:rPr>
+                <w:rFonts w:ascii="Arial" w:hAnsi="Arial" w:cs="Arial"/>
+                <w:sz w:val="20"/>
+              </w:rPr>
+              <w:t>else</w:t>
+            </w:r>
+          </w:p>
+          <w:p>
+            <w:pPr>
+              <w:pStyle w:val="NoSpacing"/>
+              <w:rPr>
+                <w:rFonts w:ascii="Arial" w:hAnsi="Arial" w:cs="Arial"/>
+                <w:sz w:val="20"/>
+              </w:rPr>
+            </w:pPr>
+            <w:r>
+              <w:rPr>
+                <w:rFonts w:ascii="Arial" w:hAnsi="Arial" w:cs="Arial"/>
+                <w:sz w:val="20"/>
+              </w:rPr>
+              <w:t xml:space="preserve"> {</w:t>
+            </w:r>
+          </w:p>
+          <w:p>
+            <w:pPr>
+              <w:pStyle w:val="NoSpacing"/>
+              <w:rPr>
+                <w:rFonts w:ascii="Arial" w:hAnsi="Arial" w:cs="Arial"/>
+                <w:sz w:val="20"/>
+              </w:rPr>
+            </w:pPr>
+            <w:r>
+              <w:rPr>
+                <w:rFonts w:ascii="Arial" w:hAnsi="Arial" w:cs="Arial"/>
+                <w:sz w:val="20"/>
+              </w:rPr>
+              <w:t xml:space="preserve">    </w:t>
+            </w:r>
+            <w:proofErr w:type="gramStart"/>
+            <w:r>
+              <w:rPr>
+                <w:rFonts w:ascii="Arial" w:hAnsi="Arial" w:cs="Arial"/>
+                <w:sz w:val="20"/>
+              </w:rPr>
+              <w:t>echo</w:t>
+            </w:r>
+            <w:proofErr w:type="gramEnd"/>
+            <w:r>
+              <w:rPr>
+                <w:rFonts w:ascii="Arial" w:hAnsi="Arial" w:cs="Arial"/>
+                <w:sz w:val="20"/>
+              </w:rPr>
+              <w:t xml:space="preserve"> 'Fox is not found as string.';</w:t>
+            </w:r>
+          </w:p>
+          <w:p>
+            <w:pPr>
+              <w:pStyle w:val="NoSpacing"/>
+              <w:rPr>
+                <w:rFonts w:ascii="Arial" w:hAnsi="Arial" w:cs="Arial"/>
+                <w:sz w:val="20"/>
+              </w:rPr>
+            </w:pPr>
+            <w:r>
+              <w:rPr>
+                <w:rFonts w:ascii="Arial" w:hAnsi="Arial" w:cs="Arial"/>
+                <w:sz w:val="20"/>
+              </w:rPr>
+              <w:t xml:space="preserve"> }</w:t>
+            </w:r>
+          </w:p>
+          <w:p>
+            <w:pPr>
+              <w:pStyle w:val="NoSpacing"/>
+              <w:rPr>
+                <w:rFonts w:ascii="Arial" w:hAnsi="Arial" w:cs="Arial"/>
+                <w:sz w:val="20"/>
+              </w:rPr>
+            </w:pPr>
+            <w:r>
+              <w:rPr>
+                <w:rFonts w:ascii="Arial" w:hAnsi="Arial" w:cs="Arial"/>
+                <w:sz w:val="20"/>
+              </w:rPr>
+              <w:t>?&gt;</w:t>
+            </w:r>
           </w:p>
         </w:tc>
       </w:tr>
@@ -23922,6 +24472,33 @@
           <w:rFonts w:ascii="Arial" w:hAnsi="Arial" w:cs="Arial"/>
         </w:rPr>
         <w:tab/>
+      </w:r>
+    </w:p>
+    <w:p>
+      <w:pPr>
+        <w:rPr>
+          <w:rFonts w:ascii="Arial" w:hAnsi="Arial" w:cs="Arial"/>
+        </w:rPr>
+      </w:pPr>
+      <w:r>
+        <w:rPr>
+          <w:rFonts w:ascii="Arial" w:hAnsi="Arial" w:cs="Arial"/>
+        </w:rPr>
+        <w:br w:type="page"/>
+      </w:r>
+    </w:p>
+    <w:p>
+      <w:pPr>
+        <w:pStyle w:val="NoSpacing"/>
+        <w:rPr>
+          <w:rFonts w:ascii="Arial" w:hAnsi="Arial" w:cs="Arial"/>
+        </w:rPr>
+      </w:pPr>
+      <w:r>
+        <w:rPr>
+          <w:rFonts w:ascii="Arial" w:hAnsi="Arial" w:cs="Arial"/>
+        </w:rPr>
+        <w:lastRenderedPageBreak/>
         <w:t xml:space="preserve">b. </w:t>
       </w:r>
       <w:r>
@@ -24028,7 +24605,7 @@
         <w:tblLook w:val="04A0" w:firstRow="1" w:lastRow="0" w:firstColumn="1" w:lastColumn="0" w:noHBand="0" w:noVBand="1"/>
       </w:tblPr>
       <w:tblGrid>
-        <w:gridCol w:w="9576"/>
+        <w:gridCol w:w="9350"/>
       </w:tblGrid>
       <w:tr>
         <w:trPr>
@@ -24046,6 +24623,95 @@
                 <w:sz w:val="20"/>
               </w:rPr>
             </w:pPr>
+            <w:r>
+              <w:rPr>
+                <w:rFonts w:ascii="Arial" w:hAnsi="Arial" w:cs="Arial"/>
+                <w:sz w:val="20"/>
+              </w:rPr>
+              <w:t>&lt;?</w:t>
+            </w:r>
+            <w:proofErr w:type="spellStart"/>
+            <w:r>
+              <w:rPr>
+                <w:rFonts w:ascii="Arial" w:hAnsi="Arial" w:cs="Arial"/>
+                <w:sz w:val="20"/>
+              </w:rPr>
+              <w:t>php</w:t>
+            </w:r>
+            <w:proofErr w:type="spellEnd"/>
+          </w:p>
+          <w:p>
+            <w:pPr>
+              <w:pStyle w:val="NoSpacing"/>
+              <w:rPr>
+                <w:rFonts w:ascii="Arial" w:hAnsi="Arial" w:cs="Arial"/>
+                <w:sz w:val="20"/>
+              </w:rPr>
+            </w:pPr>
+            <w:r>
+              <w:rPr>
+                <w:rFonts w:ascii="Arial" w:hAnsi="Arial" w:cs="Arial"/>
+                <w:sz w:val="20"/>
+              </w:rPr>
+              <w:t>$str1 = 'The quick brown fox';</w:t>
+            </w:r>
+          </w:p>
+          <w:p>
+            <w:pPr>
+              <w:pStyle w:val="NoSpacing"/>
+              <w:rPr>
+                <w:rFonts w:ascii="Arial" w:hAnsi="Arial" w:cs="Arial"/>
+                <w:sz w:val="20"/>
+              </w:rPr>
+            </w:pPr>
+            <w:proofErr w:type="gramStart"/>
+            <w:r>
+              <w:rPr>
+                <w:rFonts w:ascii="Arial" w:hAnsi="Arial" w:cs="Arial"/>
+                <w:sz w:val="20"/>
+              </w:rPr>
+              <w:t>echo</w:t>
+            </w:r>
+            <w:proofErr w:type="gramEnd"/>
+            <w:r>
+              <w:rPr>
+                <w:rFonts w:ascii="Arial" w:hAnsi="Arial" w:cs="Arial"/>
+                <w:sz w:val="20"/>
+              </w:rPr>
+              <w:t xml:space="preserve"> </w:t>
+            </w:r>
+            <w:proofErr w:type="spellStart"/>
+            <w:r>
+              <w:rPr>
+                <w:rFonts w:ascii="Arial" w:hAnsi="Arial" w:cs="Arial"/>
+                <w:sz w:val="20"/>
+              </w:rPr>
+              <w:t>preg_replace</w:t>
+            </w:r>
+            <w:proofErr w:type="spellEnd"/>
+            <w:r>
+              <w:rPr>
+                <w:rFonts w:ascii="Arial" w:hAnsi="Arial" w:cs="Arial"/>
+                <w:sz w:val="20"/>
+              </w:rPr>
+              <w:t>('/\W\w+\s*(\W*)$/', '$1', $str1)."\n";</w:t>
+            </w:r>
+          </w:p>
+          <w:p>
+            <w:pPr>
+              <w:pStyle w:val="NoSpacing"/>
+              <w:rPr>
+                <w:rFonts w:ascii="Arial" w:hAnsi="Arial" w:cs="Arial"/>
+                <w:sz w:val="20"/>
+              </w:rPr>
+            </w:pPr>
+            <w:r>
+              <w:rPr>
+                <w:rFonts w:ascii="Arial" w:hAnsi="Arial" w:cs="Arial"/>
+                <w:sz w:val="20"/>
+              </w:rPr>
+              <w:t>?&gt;</w:t>
+            </w:r>
           </w:p>
         </w:tc>
       </w:tr>
@@ -24222,7 +24888,7 @@
         <w:tblLook w:val="04A0" w:firstRow="1" w:lastRow="0" w:firstColumn="1" w:lastColumn="0" w:noHBand="0" w:noVBand="1"/>
       </w:tblPr>
       <w:tblGrid>
-        <w:gridCol w:w="9576"/>
+        <w:gridCol w:w="9350"/>
       </w:tblGrid>
       <w:tr>
         <w:trPr>
@@ -24239,6 +24905,84 @@
                 <w:rFonts w:ascii="Arial" w:hAnsi="Arial" w:cs="Arial"/>
               </w:rPr>
             </w:pPr>
+            <w:r>
+              <w:rPr>
+                <w:rFonts w:ascii="Arial" w:hAnsi="Arial" w:cs="Arial"/>
+              </w:rPr>
+              <w:t>&lt;?</w:t>
+            </w:r>
+            <w:proofErr w:type="spellStart"/>
+            <w:r>
+              <w:rPr>
+                <w:rFonts w:ascii="Arial" w:hAnsi="Arial" w:cs="Arial"/>
+              </w:rPr>
+              <w:t>php</w:t>
+            </w:r>
+            <w:proofErr w:type="spellEnd"/>
+          </w:p>
+          <w:p>
+            <w:pPr>
+              <w:pStyle w:val="NoSpacing"/>
+              <w:rPr>
+                <w:rFonts w:ascii="Arial" w:hAnsi="Arial" w:cs="Arial"/>
+              </w:rPr>
+            </w:pPr>
+            <w:r>
+              <w:rPr>
+                <w:rFonts w:ascii="Arial" w:hAnsi="Arial" w:cs="Arial"/>
+              </w:rPr>
+              <w:t>$str1 = "/$123,34.00A#";</w:t>
+            </w:r>
+          </w:p>
+          <w:p>
+            <w:pPr>
+              <w:pStyle w:val="NoSpacing"/>
+              <w:rPr>
+                <w:rFonts w:ascii="Arial" w:hAnsi="Arial" w:cs="Arial"/>
+              </w:rPr>
+            </w:pPr>
+            <w:proofErr w:type="gramStart"/>
+            <w:r>
+              <w:rPr>
+                <w:rFonts w:ascii="Arial" w:hAnsi="Arial" w:cs="Arial"/>
+              </w:rPr>
+              <w:t>echo</w:t>
+            </w:r>
+            <w:proofErr w:type="gramEnd"/>
+            <w:r>
+              <w:rPr>
+                <w:rFonts w:ascii="Arial" w:hAnsi="Arial" w:cs="Arial"/>
+              </w:rPr>
+              <w:t xml:space="preserve"> </w:t>
+            </w:r>
+            <w:proofErr w:type="spellStart"/>
+            <w:r>
+              <w:rPr>
+                <w:rFonts w:ascii="Arial" w:hAnsi="Arial" w:cs="Arial"/>
+              </w:rPr>
+              <w:t>preg_replace</w:t>
+            </w:r>
+            <w:proofErr w:type="spellEnd"/>
+            <w:r>
+              <w:rPr>
+                <w:rFonts w:ascii="Arial" w:hAnsi="Arial" w:cs="Arial"/>
+              </w:rPr>
+              <w:t>("/[^0-9,.]/", "", $str1)."\n";</w:t>
+            </w:r>
+          </w:p>
+          <w:p>
+            <w:pPr>
+              <w:pStyle w:val="NoSpacing"/>
+              <w:rPr>
+                <w:rFonts w:ascii="Arial" w:hAnsi="Arial" w:cs="Arial"/>
+              </w:rPr>
+            </w:pPr>
+            <w:r>
+              <w:rPr>
+                <w:rFonts w:ascii="Arial" w:hAnsi="Arial" w:cs="Arial"/>
+              </w:rPr>
+              <w:t>?&gt;</w:t>
+            </w:r>
           </w:p>
         </w:tc>
       </w:tr>
@@ -24360,7 +25104,7 @@
         <w:tblLook w:val="04A0" w:firstRow="1" w:lastRow="0" w:firstColumn="1" w:lastColumn="0" w:noHBand="0" w:noVBand="1"/>
       </w:tblPr>
       <w:tblGrid>
-        <w:gridCol w:w="9576"/>
+        <w:gridCol w:w="9350"/>
       </w:tblGrid>
       <w:tr>
         <w:trPr>
@@ -24377,6 +25121,142 @@
                 <w:rFonts w:ascii="Arial" w:hAnsi="Arial" w:cs="Arial"/>
               </w:rPr>
             </w:pPr>
+            <w:r>
+              <w:rPr>
+                <w:rFonts w:ascii="Arial" w:hAnsi="Arial" w:cs="Arial"/>
+              </w:rPr>
+              <w:t>&lt;?</w:t>
+            </w:r>
+            <w:proofErr w:type="spellStart"/>
+            <w:r>
+              <w:rPr>
+                <w:rFonts w:ascii="Arial" w:hAnsi="Arial" w:cs="Arial"/>
+              </w:rPr>
+              <w:t>php</w:t>
+            </w:r>
+            <w:proofErr w:type="spellEnd"/>
+          </w:p>
+          <w:p>
+            <w:pPr>
+              <w:pStyle w:val="NoSpacing"/>
+              <w:rPr>
+                <w:rFonts w:ascii="Arial" w:hAnsi="Arial" w:cs="Arial"/>
+              </w:rPr>
+            </w:pPr>
+            <w:r>
+              <w:rPr>
+                <w:rFonts w:ascii="Arial" w:hAnsi="Arial" w:cs="Arial"/>
+              </w:rPr>
+              <w:t>$</w:t>
+            </w:r>
+            <w:proofErr w:type="spellStart"/>
+            <w:r>
+              <w:rPr>
+                <w:rFonts w:ascii="Arial" w:hAnsi="Arial" w:cs="Arial"/>
+              </w:rPr>
+              <w:t>my_text</w:t>
+            </w:r>
+            <w:proofErr w:type="spellEnd"/>
+            <w:r>
+              <w:rPr>
+                <w:rFonts w:ascii="Arial" w:hAnsi="Arial" w:cs="Arial"/>
+              </w:rPr>
+              <w:t xml:space="preserve"> = 'The quick brown [fox].</w:t>
+            </w:r>
+            <w:proofErr w:type="gramStart"/>
+            <w:r>
+              <w:rPr>
+                <w:rFonts w:ascii="Arial" w:hAnsi="Arial" w:cs="Arial"/>
+              </w:rPr>
+              <w:t>';</w:t>
+            </w:r>
+            <w:proofErr w:type="gramEnd"/>
+          </w:p>
+          <w:p>
+            <w:pPr>
+              <w:pStyle w:val="NoSpacing"/>
+              <w:rPr>
+                <w:rFonts w:ascii="Arial" w:hAnsi="Arial" w:cs="Arial"/>
+              </w:rPr>
+            </w:pPr>
+            <w:proofErr w:type="spellStart"/>
+            <w:r>
+              <w:rPr>
+                <w:rFonts w:ascii="Arial" w:hAnsi="Arial" w:cs="Arial"/>
+              </w:rPr>
+              <w:t>preg_</w:t>
+            </w:r>
+            <w:proofErr w:type="gramStart"/>
+            <w:r>
+              <w:rPr>
+                <w:rFonts w:ascii="Arial" w:hAnsi="Arial" w:cs="Arial"/>
+              </w:rPr>
+              <w:t>match</w:t>
+            </w:r>
+            <w:proofErr w:type="spellEnd"/>
+            <w:r>
+              <w:rPr>
+                <w:rFonts w:ascii="Arial" w:hAnsi="Arial" w:cs="Arial"/>
+              </w:rPr>
+              <w:t>(</w:t>
+            </w:r>
+            <w:proofErr w:type="gramEnd"/>
+            <w:r>
+              <w:rPr>
+                <w:rFonts w:ascii="Arial" w:hAnsi="Arial" w:cs="Arial"/>
+              </w:rPr>
+              <w:t>'#\[(.*?)\]#', $</w:t>
+            </w:r>
+            <w:proofErr w:type="spellStart"/>
+            <w:r>
+              <w:rPr>
+                <w:rFonts w:ascii="Arial" w:hAnsi="Arial" w:cs="Arial"/>
+              </w:rPr>
+              <w:t>my_text</w:t>
+            </w:r>
+            <w:proofErr w:type="spellEnd"/>
+            <w:r>
+              <w:rPr>
+                <w:rFonts w:ascii="Arial" w:hAnsi="Arial" w:cs="Arial"/>
+              </w:rPr>
+              <w:t>, $match);</w:t>
+            </w:r>
+          </w:p>
+          <w:p>
+            <w:pPr>
+              <w:pStyle w:val="NoSpacing"/>
+              <w:rPr>
+                <w:rFonts w:ascii="Arial" w:hAnsi="Arial" w:cs="Arial"/>
+              </w:rPr>
+            </w:pPr>
+            <w:proofErr w:type="gramStart"/>
+            <w:r>
+              <w:rPr>
+                <w:rFonts w:ascii="Arial" w:hAnsi="Arial" w:cs="Arial"/>
+              </w:rPr>
+              <w:t>print</w:t>
+            </w:r>
+            <w:proofErr w:type="gramEnd"/>
+            <w:r>
+              <w:rPr>
+                <w:rFonts w:ascii="Arial" w:hAnsi="Arial" w:cs="Arial"/>
+              </w:rPr>
+              <w:t xml:space="preserve"> $match[1]."\n";</w:t>
+            </w:r>
+          </w:p>
+          <w:p>
+            <w:pPr>
+              <w:pStyle w:val="NoSpacing"/>
+              <w:rPr>
+                <w:rFonts w:ascii="Arial" w:hAnsi="Arial" w:cs="Arial"/>
+              </w:rPr>
+            </w:pPr>
+            <w:r>
+              <w:rPr>
+                <w:rFonts w:ascii="Arial" w:hAnsi="Arial" w:cs="Arial"/>
+              </w:rPr>
+              <w:t>?&gt;</w:t>
+            </w:r>
           </w:p>
         </w:tc>
       </w:tr>
@@ -24584,7 +25464,7 @@
         <w:tblLook w:val="04A0" w:firstRow="1" w:lastRow="0" w:firstColumn="1" w:lastColumn="0" w:noHBand="0" w:noVBand="1"/>
       </w:tblPr>
       <w:tblGrid>
-        <w:gridCol w:w="9576"/>
+        <w:gridCol w:w="9350"/>
       </w:tblGrid>
       <w:tr>
         <w:trPr>
@@ -24601,6 +25481,156 @@
                 <w:rFonts w:ascii="Arial" w:hAnsi="Arial" w:cs="Arial"/>
               </w:rPr>
             </w:pPr>
+            <w:r>
+              <w:rPr>
+                <w:rFonts w:ascii="Arial" w:hAnsi="Arial" w:cs="Arial"/>
+              </w:rPr>
+              <w:t>&lt;?</w:t>
+            </w:r>
+            <w:proofErr w:type="spellStart"/>
+            <w:r>
+              <w:rPr>
+                <w:rFonts w:ascii="Arial" w:hAnsi="Arial" w:cs="Arial"/>
+              </w:rPr>
+              <w:t>php</w:t>
+            </w:r>
+            <w:proofErr w:type="spellEnd"/>
+          </w:p>
+          <w:p>
+            <w:pPr>
+              <w:pStyle w:val="NoSpacing"/>
+              <w:rPr>
+                <w:rFonts w:ascii="Arial" w:hAnsi="Arial" w:cs="Arial"/>
+              </w:rPr>
+            </w:pPr>
+            <w:r>
+              <w:rPr>
+                <w:rFonts w:ascii="Arial" w:hAnsi="Arial" w:cs="Arial"/>
+              </w:rPr>
+              <w:t>$string = '</w:t>
+            </w:r>
+            <w:proofErr w:type="spellStart"/>
+            <w:r>
+              <w:rPr>
+                <w:rFonts w:ascii="Arial" w:hAnsi="Arial" w:cs="Arial"/>
+              </w:rPr>
+              <w:t>abcde$ddfd</w:t>
+            </w:r>
+            <w:proofErr w:type="spellEnd"/>
+            <w:r>
+              <w:rPr>
+                <w:rFonts w:ascii="Arial" w:hAnsi="Arial" w:cs="Arial"/>
+              </w:rPr>
+              <w:t xml:space="preserve"> @</w:t>
+            </w:r>
+            <w:proofErr w:type="spellStart"/>
+            <w:r>
+              <w:rPr>
+                <w:rFonts w:ascii="Arial" w:hAnsi="Arial" w:cs="Arial"/>
+              </w:rPr>
+              <w:t>abcd</w:t>
+            </w:r>
+            <w:proofErr w:type="spellEnd"/>
+            <w:r>
+              <w:rPr>
+                <w:rFonts w:ascii="Arial" w:hAnsi="Arial" w:cs="Arial"/>
+              </w:rPr>
+              <w:t xml:space="preserve"> )der]';</w:t>
+            </w:r>
+          </w:p>
+          <w:p>
+            <w:pPr>
+              <w:pStyle w:val="NoSpacing"/>
+              <w:rPr>
+                <w:rFonts w:ascii="Arial" w:hAnsi="Arial" w:cs="Arial"/>
+              </w:rPr>
+            </w:pPr>
+            <w:r>
+              <w:rPr>
+                <w:rFonts w:ascii="Arial" w:hAnsi="Arial" w:cs="Arial"/>
+              </w:rPr>
+              <w:t>$</w:t>
+            </w:r>
+            <w:proofErr w:type="spellStart"/>
+            <w:r>
+              <w:rPr>
+                <w:rFonts w:ascii="Arial" w:hAnsi="Arial" w:cs="Arial"/>
+              </w:rPr>
+              <w:t>newstr</w:t>
+            </w:r>
+            <w:proofErr w:type="spellEnd"/>
+            <w:r>
+              <w:rPr>
+                <w:rFonts w:ascii="Arial" w:hAnsi="Arial" w:cs="Arial"/>
+              </w:rPr>
+              <w:t xml:space="preserve"> = </w:t>
+            </w:r>
+            <w:proofErr w:type="spellStart"/>
+            <w:r>
+              <w:rPr>
+                <w:rFonts w:ascii="Arial" w:hAnsi="Arial" w:cs="Arial"/>
+              </w:rPr>
+              <w:t>preg_replace</w:t>
+            </w:r>
+            <w:proofErr w:type="spellEnd"/>
+            <w:r>
+              <w:rPr>
+                <w:rFonts w:ascii="Arial" w:hAnsi="Arial" w:cs="Arial"/>
+              </w:rPr>
+              <w:t>("/[^A-Za-z0-9 ]/", '', $string);</w:t>
+            </w:r>
+          </w:p>
+          <w:p>
+            <w:pPr>
+              <w:pStyle w:val="NoSpacing"/>
+              <w:rPr>
+                <w:rFonts w:ascii="Arial" w:hAnsi="Arial" w:cs="Arial"/>
+              </w:rPr>
+            </w:pPr>
+            <w:proofErr w:type="gramStart"/>
+            <w:r>
+              <w:rPr>
+                <w:rFonts w:ascii="Arial" w:hAnsi="Arial" w:cs="Arial"/>
+              </w:rPr>
+              <w:t>echo</w:t>
+            </w:r>
+            <w:proofErr w:type="gramEnd"/>
+            <w:r>
+              <w:rPr>
+                <w:rFonts w:ascii="Arial" w:hAnsi="Arial" w:cs="Arial"/>
+              </w:rPr>
+              <w:t xml:space="preserve"> ''.$</w:t>
+            </w:r>
+            <w:proofErr w:type="spellStart"/>
+            <w:r>
+              <w:rPr>
+                <w:rFonts w:ascii="Arial" w:hAnsi="Arial" w:cs="Arial"/>
+              </w:rPr>
+              <w:t>newstr</w:t>
+            </w:r>
+            <w:proofErr w:type="spellEnd"/>
+            <w:r>
+              <w:rPr>
+                <w:rFonts w:ascii="Arial" w:hAnsi="Arial" w:cs="Arial"/>
+              </w:rPr>
+              <w:t>."\n";</w:t>
+            </w:r>
+          </w:p>
+          <w:p>
+            <w:pPr>
+              <w:pStyle w:val="NoSpacing"/>
+              <w:rPr>
+                <w:rFonts w:ascii="Arial" w:hAnsi="Arial" w:cs="Arial"/>
+              </w:rPr>
+            </w:pPr>
+            <w:r>
+              <w:rPr>
+                <w:rFonts w:ascii="Arial" w:hAnsi="Arial" w:cs="Arial"/>
+              </w:rPr>
+              <w:t>?&gt;</w:t>
+            </w:r>
+            <w:bookmarkStart w:id="0" w:name="_GoBack"/>
+            <w:bookmarkEnd w:id="0"/>
           </w:p>
         </w:tc>
       </w:tr>
@@ -24636,7 +25666,6 @@
           <w:b/>
           <w:sz w:val="24"/>
         </w:rPr>
-        <w:lastRenderedPageBreak/>
         <w:t>Activity 4:</w:t>
       </w:r>
       <w:r>

</xml_diff>

<commit_message>
Third commit, not yet done(Solve the ff. problem using PHP)
</commit_message>
<xml_diff>
--- a/Lopez, April Ann.docx
+++ b/Lopez, April Ann.docx
@@ -25629,8 +25629,6 @@
               </w:rPr>
               <w:t>?&gt;</w:t>
             </w:r>
-            <w:bookmarkStart w:id="0" w:name="_GoBack"/>
-            <w:bookmarkEnd w:id="0"/>
           </w:p>
         </w:tc>
       </w:tr>
@@ -25733,6 +25731,1154 @@
         </w:rPr>
       </w:pPr>
     </w:p>
+    <w:tbl>
+      <w:tblPr>
+        <w:tblStyle w:val="TableGrid"/>
+        <w:tblW w:w="0" w:type="auto"/>
+        <w:tblLook w:val="04A0" w:firstRow="1" w:lastRow="0" w:firstColumn="1" w:lastColumn="0" w:noHBand="0" w:noVBand="1"/>
+      </w:tblPr>
+      <w:tblGrid>
+        <w:gridCol w:w="9350"/>
+      </w:tblGrid>
+      <w:tr>
+        <w:tc>
+          <w:tcPr>
+            <w:tcW w:w="9350" w:type="dxa"/>
+          </w:tcPr>
+          <w:p>
+            <w:pPr>
+              <w:pStyle w:val="NoSpacing"/>
+              <w:rPr>
+                <w:rFonts w:ascii="Arial" w:hAnsi="Arial" w:cs="Arial"/>
+                <w:i/>
+                <w:u w:val="single"/>
+              </w:rPr>
+            </w:pPr>
+            <w:r>
+              <w:rPr>
+                <w:rFonts w:ascii="Arial" w:hAnsi="Arial" w:cs="Arial"/>
+                <w:i/>
+                <w:u w:val="single"/>
+              </w:rPr>
+              <w:t>Parse error or Syntax Error</w:t>
+            </w:r>
+          </w:p>
+          <w:p>
+            <w:pPr>
+              <w:pStyle w:val="NoSpacing"/>
+              <w:rPr>
+                <w:rFonts w:ascii="Arial" w:hAnsi="Arial" w:cs="Arial"/>
+              </w:rPr>
+            </w:pPr>
+            <w:r>
+              <w:rPr>
+                <w:rFonts w:ascii="Arial" w:hAnsi="Arial" w:cs="Arial"/>
+              </w:rPr>
+              <w:t>&lt;?</w:t>
+            </w:r>
+            <w:proofErr w:type="spellStart"/>
+            <w:r>
+              <w:rPr>
+                <w:rFonts w:ascii="Arial" w:hAnsi="Arial" w:cs="Arial"/>
+              </w:rPr>
+              <w:t>php</w:t>
+            </w:r>
+            <w:proofErr w:type="spellEnd"/>
+            <w:r>
+              <w:rPr>
+                <w:rFonts w:ascii="Arial" w:hAnsi="Arial" w:cs="Arial"/>
+              </w:rPr>
+              <w:t xml:space="preserve"> </w:t>
+            </w:r>
+          </w:p>
+          <w:p>
+            <w:pPr>
+              <w:pStyle w:val="NoSpacing"/>
+              <w:rPr>
+                <w:rFonts w:ascii="Arial" w:hAnsi="Arial" w:cs="Arial"/>
+              </w:rPr>
+            </w:pPr>
+            <w:r>
+              <w:rPr>
+                <w:rFonts w:ascii="Arial" w:hAnsi="Arial" w:cs="Arial"/>
+              </w:rPr>
+              <w:t xml:space="preserve">$x = "geeks"; </w:t>
+            </w:r>
+          </w:p>
+          <w:p>
+            <w:pPr>
+              <w:pStyle w:val="NoSpacing"/>
+              <w:rPr>
+                <w:rFonts w:ascii="Arial" w:hAnsi="Arial" w:cs="Arial"/>
+              </w:rPr>
+            </w:pPr>
+            <w:r>
+              <w:rPr>
+                <w:rFonts w:ascii="Arial" w:hAnsi="Arial" w:cs="Arial"/>
+              </w:rPr>
+              <w:t xml:space="preserve">y = "Computer science"; </w:t>
+            </w:r>
+          </w:p>
+          <w:p>
+            <w:pPr>
+              <w:pStyle w:val="NoSpacing"/>
+              <w:rPr>
+                <w:rFonts w:ascii="Arial" w:hAnsi="Arial" w:cs="Arial"/>
+              </w:rPr>
+            </w:pPr>
+            <w:r>
+              <w:rPr>
+                <w:rFonts w:ascii="Arial" w:hAnsi="Arial" w:cs="Arial"/>
+              </w:rPr>
+              <w:t xml:space="preserve">echo $x; </w:t>
+            </w:r>
+          </w:p>
+          <w:p>
+            <w:pPr>
+              <w:pStyle w:val="NoSpacing"/>
+              <w:rPr>
+                <w:rFonts w:ascii="Arial" w:hAnsi="Arial" w:cs="Arial"/>
+              </w:rPr>
+            </w:pPr>
+            <w:r>
+              <w:rPr>
+                <w:rFonts w:ascii="Arial" w:hAnsi="Arial" w:cs="Arial"/>
+              </w:rPr>
+              <w:t xml:space="preserve">echo $y; </w:t>
+            </w:r>
+          </w:p>
+          <w:p>
+            <w:pPr>
+              <w:pStyle w:val="NoSpacing"/>
+              <w:rPr>
+                <w:rFonts w:ascii="Arial" w:hAnsi="Arial" w:cs="Arial"/>
+              </w:rPr>
+            </w:pPr>
+            <w:r>
+              <w:rPr>
+                <w:rFonts w:ascii="Arial" w:hAnsi="Arial" w:cs="Arial"/>
+              </w:rPr>
+              <w:t>?&gt;</w:t>
+            </w:r>
+          </w:p>
+          <w:p>
+            <w:pPr>
+              <w:pStyle w:val="NoSpacing"/>
+              <w:rPr>
+                <w:rFonts w:ascii="Arial" w:hAnsi="Arial" w:cs="Arial"/>
+              </w:rPr>
+            </w:pPr>
+          </w:p>
+          <w:p>
+            <w:pPr>
+              <w:pStyle w:val="NoSpacing"/>
+              <w:rPr>
+                <w:rFonts w:ascii="Arial" w:hAnsi="Arial" w:cs="Arial"/>
+              </w:rPr>
+            </w:pPr>
+            <w:r>
+              <w:rPr>
+                <w:rFonts w:ascii="Arial" w:hAnsi="Arial" w:cs="Arial"/>
+              </w:rPr>
+              <w:t xml:space="preserve">PHP Parse error:  syntax error, unexpected '=' </w:t>
+            </w:r>
+          </w:p>
+          <w:p>
+            <w:pPr>
+              <w:pStyle w:val="NoSpacing"/>
+              <w:rPr>
+                <w:rFonts w:ascii="Arial" w:hAnsi="Arial" w:cs="Arial"/>
+              </w:rPr>
+            </w:pPr>
+            <w:r>
+              <w:rPr>
+                <w:rFonts w:ascii="Arial" w:hAnsi="Arial" w:cs="Arial"/>
+              </w:rPr>
+              <w:t>in /home/18cb2875ac563160a6120819bab084c8.php on line 3</w:t>
+            </w:r>
+          </w:p>
+        </w:tc>
+      </w:tr>
+    </w:tbl>
+    <w:p>
+      <w:pPr>
+        <w:pStyle w:val="NoSpacing"/>
+        <w:rPr>
+          <w:rFonts w:ascii="Arial" w:hAnsi="Arial" w:cs="Arial"/>
+        </w:rPr>
+      </w:pPr>
+    </w:p>
+    <w:tbl>
+      <w:tblPr>
+        <w:tblStyle w:val="TableGrid"/>
+        <w:tblW w:w="0" w:type="auto"/>
+        <w:tblLook w:val="04A0" w:firstRow="1" w:lastRow="0" w:firstColumn="1" w:lastColumn="0" w:noHBand="0" w:noVBand="1"/>
+      </w:tblPr>
+      <w:tblGrid>
+        <w:gridCol w:w="9350"/>
+      </w:tblGrid>
+      <w:tr>
+        <w:tc>
+          <w:tcPr>
+            <w:tcW w:w="9350" w:type="dxa"/>
+          </w:tcPr>
+          <w:p>
+            <w:pPr>
+              <w:pStyle w:val="NoSpacing"/>
+              <w:rPr>
+                <w:rFonts w:ascii="Arial" w:hAnsi="Arial" w:cs="Arial"/>
+                <w:i/>
+                <w:u w:val="single"/>
+              </w:rPr>
+            </w:pPr>
+            <w:r>
+              <w:rPr>
+                <w:rFonts w:ascii="Arial" w:hAnsi="Arial" w:cs="Arial"/>
+                <w:i/>
+                <w:u w:val="single"/>
+              </w:rPr>
+              <w:t>Fatal Error</w:t>
+            </w:r>
+          </w:p>
+          <w:p>
+            <w:pPr>
+              <w:pStyle w:val="NoSpacing"/>
+              <w:rPr>
+                <w:rFonts w:ascii="Arial" w:hAnsi="Arial" w:cs="Arial"/>
+              </w:rPr>
+            </w:pPr>
+            <w:r>
+              <w:rPr>
+                <w:rFonts w:ascii="Arial" w:hAnsi="Arial" w:cs="Arial"/>
+              </w:rPr>
+              <w:t>&lt;?</w:t>
+            </w:r>
+            <w:proofErr w:type="spellStart"/>
+            <w:r>
+              <w:rPr>
+                <w:rFonts w:ascii="Arial" w:hAnsi="Arial" w:cs="Arial"/>
+              </w:rPr>
+              <w:t>php</w:t>
+            </w:r>
+            <w:proofErr w:type="spellEnd"/>
+            <w:r>
+              <w:rPr>
+                <w:rFonts w:ascii="Arial" w:hAnsi="Arial" w:cs="Arial"/>
+              </w:rPr>
+              <w:t xml:space="preserve"> </w:t>
+            </w:r>
+          </w:p>
+          <w:p>
+            <w:pPr>
+              <w:pStyle w:val="NoSpacing"/>
+              <w:rPr>
+                <w:rFonts w:ascii="Arial" w:hAnsi="Arial" w:cs="Arial"/>
+              </w:rPr>
+            </w:pPr>
+            <w:r>
+              <w:rPr>
+                <w:rFonts w:ascii="Arial" w:hAnsi="Arial" w:cs="Arial"/>
+              </w:rPr>
+              <w:t xml:space="preserve">  </w:t>
+            </w:r>
+          </w:p>
+          <w:p>
+            <w:pPr>
+              <w:pStyle w:val="NoSpacing"/>
+              <w:rPr>
+                <w:rFonts w:ascii="Arial" w:hAnsi="Arial" w:cs="Arial"/>
+              </w:rPr>
+            </w:pPr>
+            <w:r>
+              <w:rPr>
+                <w:rFonts w:ascii="Arial" w:hAnsi="Arial" w:cs="Arial"/>
+              </w:rPr>
+              <w:t xml:space="preserve">function add($x, $y) </w:t>
+            </w:r>
+          </w:p>
+          <w:p>
+            <w:pPr>
+              <w:pStyle w:val="NoSpacing"/>
+              <w:rPr>
+                <w:rFonts w:ascii="Arial" w:hAnsi="Arial" w:cs="Arial"/>
+              </w:rPr>
+            </w:pPr>
+            <w:r>
+              <w:rPr>
+                <w:rFonts w:ascii="Arial" w:hAnsi="Arial" w:cs="Arial"/>
+              </w:rPr>
+              <w:t xml:space="preserve">{ </w:t>
+            </w:r>
+          </w:p>
+          <w:p>
+            <w:pPr>
+              <w:pStyle w:val="NoSpacing"/>
+              <w:rPr>
+                <w:rFonts w:ascii="Arial" w:hAnsi="Arial" w:cs="Arial"/>
+              </w:rPr>
+            </w:pPr>
+            <w:r>
+              <w:rPr>
+                <w:rFonts w:ascii="Arial" w:hAnsi="Arial" w:cs="Arial"/>
+              </w:rPr>
+              <w:t xml:space="preserve">    $sum = $x + $y; </w:t>
+            </w:r>
+          </w:p>
+          <w:p>
+            <w:pPr>
+              <w:pStyle w:val="NoSpacing"/>
+              <w:rPr>
+                <w:rFonts w:ascii="Arial" w:hAnsi="Arial" w:cs="Arial"/>
+              </w:rPr>
+            </w:pPr>
+            <w:r>
+              <w:rPr>
+                <w:rFonts w:ascii="Arial" w:hAnsi="Arial" w:cs="Arial"/>
+              </w:rPr>
+              <w:t xml:space="preserve">    </w:t>
+            </w:r>
+            <w:proofErr w:type="gramStart"/>
+            <w:r>
+              <w:rPr>
+                <w:rFonts w:ascii="Arial" w:hAnsi="Arial" w:cs="Arial"/>
+              </w:rPr>
+              <w:t>echo</w:t>
+            </w:r>
+            <w:proofErr w:type="gramEnd"/>
+            <w:r>
+              <w:rPr>
+                <w:rFonts w:ascii="Arial" w:hAnsi="Arial" w:cs="Arial"/>
+              </w:rPr>
+              <w:t xml:space="preserve"> "sum = " . $sum; </w:t>
+            </w:r>
+          </w:p>
+          <w:p>
+            <w:pPr>
+              <w:pStyle w:val="NoSpacing"/>
+              <w:rPr>
+                <w:rFonts w:ascii="Arial" w:hAnsi="Arial" w:cs="Arial"/>
+              </w:rPr>
+            </w:pPr>
+            <w:r>
+              <w:rPr>
+                <w:rFonts w:ascii="Arial" w:hAnsi="Arial" w:cs="Arial"/>
+              </w:rPr>
+              <w:t xml:space="preserve">} </w:t>
+            </w:r>
+          </w:p>
+          <w:p>
+            <w:pPr>
+              <w:pStyle w:val="NoSpacing"/>
+              <w:rPr>
+                <w:rFonts w:ascii="Arial" w:hAnsi="Arial" w:cs="Arial"/>
+              </w:rPr>
+            </w:pPr>
+            <w:r>
+              <w:rPr>
+                <w:rFonts w:ascii="Arial" w:hAnsi="Arial" w:cs="Arial"/>
+              </w:rPr>
+              <w:t xml:space="preserve">$x = 0; </w:t>
+            </w:r>
+          </w:p>
+          <w:p>
+            <w:pPr>
+              <w:pStyle w:val="NoSpacing"/>
+              <w:rPr>
+                <w:rFonts w:ascii="Arial" w:hAnsi="Arial" w:cs="Arial"/>
+              </w:rPr>
+            </w:pPr>
+            <w:r>
+              <w:rPr>
+                <w:rFonts w:ascii="Arial" w:hAnsi="Arial" w:cs="Arial"/>
+              </w:rPr>
+              <w:t xml:space="preserve">$y = 20; </w:t>
+            </w:r>
+          </w:p>
+          <w:p>
+            <w:pPr>
+              <w:pStyle w:val="NoSpacing"/>
+              <w:rPr>
+                <w:rFonts w:ascii="Arial" w:hAnsi="Arial" w:cs="Arial"/>
+              </w:rPr>
+            </w:pPr>
+            <w:r>
+              <w:rPr>
+                <w:rFonts w:ascii="Arial" w:hAnsi="Arial" w:cs="Arial"/>
+              </w:rPr>
+              <w:t xml:space="preserve">add($x, $y); </w:t>
+            </w:r>
+          </w:p>
+          <w:p>
+            <w:pPr>
+              <w:pStyle w:val="NoSpacing"/>
+              <w:rPr>
+                <w:rFonts w:ascii="Arial" w:hAnsi="Arial" w:cs="Arial"/>
+              </w:rPr>
+            </w:pPr>
+            <w:r>
+              <w:rPr>
+                <w:rFonts w:ascii="Arial" w:hAnsi="Arial" w:cs="Arial"/>
+              </w:rPr>
+              <w:t xml:space="preserve">  </w:t>
+            </w:r>
+          </w:p>
+          <w:p>
+            <w:pPr>
+              <w:pStyle w:val="NoSpacing"/>
+              <w:rPr>
+                <w:rFonts w:ascii="Arial" w:hAnsi="Arial" w:cs="Arial"/>
+              </w:rPr>
+            </w:pPr>
+            <w:r>
+              <w:rPr>
+                <w:rFonts w:ascii="Arial" w:hAnsi="Arial" w:cs="Arial"/>
+              </w:rPr>
+              <w:t xml:space="preserve">diff($x, $y); </w:t>
+            </w:r>
+          </w:p>
+          <w:p>
+            <w:pPr>
+              <w:pStyle w:val="NoSpacing"/>
+              <w:rPr>
+                <w:rFonts w:ascii="Arial" w:hAnsi="Arial" w:cs="Arial"/>
+              </w:rPr>
+            </w:pPr>
+            <w:r>
+              <w:rPr>
+                <w:rFonts w:ascii="Arial" w:hAnsi="Arial" w:cs="Arial"/>
+              </w:rPr>
+              <w:t>?&gt;</w:t>
+            </w:r>
+          </w:p>
+          <w:p>
+            <w:pPr>
+              <w:pStyle w:val="NoSpacing"/>
+              <w:rPr>
+                <w:rFonts w:ascii="Arial" w:hAnsi="Arial" w:cs="Arial"/>
+              </w:rPr>
+            </w:pPr>
+          </w:p>
+          <w:p>
+            <w:pPr>
+              <w:pStyle w:val="NoSpacing"/>
+              <w:rPr>
+                <w:rFonts w:ascii="Arial" w:hAnsi="Arial" w:cs="Arial"/>
+              </w:rPr>
+            </w:pPr>
+            <w:r>
+              <w:rPr>
+                <w:rFonts w:ascii="Arial" w:hAnsi="Arial" w:cs="Arial"/>
+              </w:rPr>
+              <w:t xml:space="preserve">PHP Fatal error:  Uncaught Error: </w:t>
+            </w:r>
+          </w:p>
+          <w:p>
+            <w:pPr>
+              <w:pStyle w:val="NoSpacing"/>
+              <w:rPr>
+                <w:rFonts w:ascii="Arial" w:hAnsi="Arial" w:cs="Arial"/>
+              </w:rPr>
+            </w:pPr>
+            <w:r>
+              <w:rPr>
+                <w:rFonts w:ascii="Arial" w:hAnsi="Arial" w:cs="Arial"/>
+              </w:rPr>
+              <w:t xml:space="preserve">Call to undefined function diff() </w:t>
+            </w:r>
+          </w:p>
+          <w:p>
+            <w:pPr>
+              <w:pStyle w:val="NoSpacing"/>
+              <w:rPr>
+                <w:rFonts w:ascii="Arial" w:hAnsi="Arial" w:cs="Arial"/>
+              </w:rPr>
+            </w:pPr>
+            <w:r>
+              <w:rPr>
+                <w:rFonts w:ascii="Arial" w:hAnsi="Arial" w:cs="Arial"/>
+              </w:rPr>
+              <w:t>in /home/36db1ad4634ff7deb7f7347a4ac14d3a.php:12</w:t>
+            </w:r>
+          </w:p>
+          <w:p>
+            <w:pPr>
+              <w:pStyle w:val="NoSpacing"/>
+              <w:rPr>
+                <w:rFonts w:ascii="Arial" w:hAnsi="Arial" w:cs="Arial"/>
+              </w:rPr>
+            </w:pPr>
+          </w:p>
+          <w:p>
+            <w:pPr>
+              <w:pStyle w:val="NoSpacing"/>
+              <w:rPr>
+                <w:rFonts w:ascii="Arial" w:hAnsi="Arial" w:cs="Arial"/>
+              </w:rPr>
+            </w:pPr>
+            <w:r>
+              <w:rPr>
+                <w:rFonts w:ascii="Arial" w:hAnsi="Arial" w:cs="Arial"/>
+              </w:rPr>
+              <w:t>Stack trace:</w:t>
+            </w:r>
+          </w:p>
+          <w:p>
+            <w:pPr>
+              <w:pStyle w:val="NoSpacing"/>
+              <w:rPr>
+                <w:rFonts w:ascii="Arial" w:hAnsi="Arial" w:cs="Arial"/>
+              </w:rPr>
+            </w:pPr>
+            <w:r>
+              <w:rPr>
+                <w:rFonts w:ascii="Arial" w:hAnsi="Arial" w:cs="Arial"/>
+              </w:rPr>
+              <w:t>#0 {main}</w:t>
+            </w:r>
+          </w:p>
+          <w:p>
+            <w:pPr>
+              <w:pStyle w:val="NoSpacing"/>
+              <w:rPr>
+                <w:rFonts w:ascii="Arial" w:hAnsi="Arial" w:cs="Arial"/>
+              </w:rPr>
+            </w:pPr>
+            <w:r>
+              <w:rPr>
+                <w:rFonts w:ascii="Arial" w:hAnsi="Arial" w:cs="Arial"/>
+              </w:rPr>
+              <w:t xml:space="preserve">  thrown in /home/36db1ad4634ff7deb7f7347a4ac14d3a.php on line 12</w:t>
+            </w:r>
+          </w:p>
+          <w:p>
+            <w:pPr>
+              <w:pStyle w:val="NoSpacing"/>
+              <w:rPr>
+                <w:rFonts w:ascii="Arial" w:hAnsi="Arial" w:cs="Arial"/>
+              </w:rPr>
+            </w:pPr>
+          </w:p>
+        </w:tc>
+      </w:tr>
+    </w:tbl>
+    <w:p>
+      <w:pPr>
+        <w:pStyle w:val="NoSpacing"/>
+        <w:rPr>
+          <w:rFonts w:ascii="Arial" w:hAnsi="Arial" w:cs="Arial"/>
+          <w:i/>
+          <w:u w:val="single"/>
+        </w:rPr>
+      </w:pPr>
+    </w:p>
+    <w:tbl>
+      <w:tblPr>
+        <w:tblStyle w:val="TableGrid"/>
+        <w:tblW w:w="0" w:type="auto"/>
+        <w:tblLook w:val="04A0" w:firstRow="1" w:lastRow="0" w:firstColumn="1" w:lastColumn="0" w:noHBand="0" w:noVBand="1"/>
+      </w:tblPr>
+      <w:tblGrid>
+        <w:gridCol w:w="9350"/>
+      </w:tblGrid>
+      <w:tr>
+        <w:tc>
+          <w:tcPr>
+            <w:tcW w:w="9350" w:type="dxa"/>
+          </w:tcPr>
+          <w:p>
+            <w:pPr>
+              <w:pStyle w:val="NoSpacing"/>
+              <w:rPr>
+                <w:rFonts w:ascii="Arial" w:hAnsi="Arial" w:cs="Arial"/>
+                <w:i/>
+                <w:u w:val="single"/>
+              </w:rPr>
+            </w:pPr>
+            <w:r>
+              <w:rPr>
+                <w:rFonts w:ascii="Arial" w:hAnsi="Arial" w:cs="Arial"/>
+                <w:i/>
+                <w:u w:val="single"/>
+              </w:rPr>
+              <w:t>Warning Errors</w:t>
+            </w:r>
+          </w:p>
+          <w:p>
+            <w:pPr>
+              <w:pStyle w:val="NoSpacing"/>
+              <w:rPr>
+                <w:rFonts w:ascii="Arial" w:hAnsi="Arial" w:cs="Arial"/>
+              </w:rPr>
+            </w:pPr>
+            <w:r>
+              <w:rPr>
+                <w:rFonts w:ascii="Arial" w:hAnsi="Arial" w:cs="Arial"/>
+              </w:rPr>
+              <w:t>&lt;?</w:t>
+            </w:r>
+            <w:proofErr w:type="spellStart"/>
+            <w:r>
+              <w:rPr>
+                <w:rFonts w:ascii="Arial" w:hAnsi="Arial" w:cs="Arial"/>
+              </w:rPr>
+              <w:t>php</w:t>
+            </w:r>
+            <w:proofErr w:type="spellEnd"/>
+            <w:r>
+              <w:rPr>
+                <w:rFonts w:ascii="Arial" w:hAnsi="Arial" w:cs="Arial"/>
+              </w:rPr>
+              <w:t xml:space="preserve">  </w:t>
+            </w:r>
+          </w:p>
+          <w:p>
+            <w:pPr>
+              <w:pStyle w:val="NoSpacing"/>
+              <w:rPr>
+                <w:rFonts w:ascii="Arial" w:hAnsi="Arial" w:cs="Arial"/>
+              </w:rPr>
+            </w:pPr>
+            <w:r>
+              <w:rPr>
+                <w:rFonts w:ascii="Arial" w:hAnsi="Arial" w:cs="Arial"/>
+              </w:rPr>
+              <w:t xml:space="preserve">  </w:t>
+            </w:r>
+          </w:p>
+          <w:p>
+            <w:pPr>
+              <w:pStyle w:val="NoSpacing"/>
+              <w:rPr>
+                <w:rFonts w:ascii="Arial" w:hAnsi="Arial" w:cs="Arial"/>
+              </w:rPr>
+            </w:pPr>
+            <w:r>
+              <w:rPr>
+                <w:rFonts w:ascii="Arial" w:hAnsi="Arial" w:cs="Arial"/>
+              </w:rPr>
+              <w:t>$x = "</w:t>
+            </w:r>
+            <w:proofErr w:type="spellStart"/>
+            <w:r>
+              <w:rPr>
+                <w:rFonts w:ascii="Arial" w:hAnsi="Arial" w:cs="Arial"/>
+              </w:rPr>
+              <w:t>GeeksforGeeks</w:t>
+            </w:r>
+            <w:proofErr w:type="spellEnd"/>
+            <w:r>
+              <w:rPr>
+                <w:rFonts w:ascii="Arial" w:hAnsi="Arial" w:cs="Arial"/>
+              </w:rPr>
+              <w:t xml:space="preserve">"; </w:t>
+            </w:r>
+          </w:p>
+          <w:p>
+            <w:pPr>
+              <w:pStyle w:val="NoSpacing"/>
+              <w:rPr>
+                <w:rFonts w:ascii="Arial" w:hAnsi="Arial" w:cs="Arial"/>
+              </w:rPr>
+            </w:pPr>
+            <w:r>
+              <w:rPr>
+                <w:rFonts w:ascii="Arial" w:hAnsi="Arial" w:cs="Arial"/>
+              </w:rPr>
+              <w:t xml:space="preserve">  </w:t>
+            </w:r>
+          </w:p>
+          <w:p>
+            <w:pPr>
+              <w:pStyle w:val="NoSpacing"/>
+              <w:rPr>
+                <w:rFonts w:ascii="Arial" w:hAnsi="Arial" w:cs="Arial"/>
+              </w:rPr>
+            </w:pPr>
+            <w:r>
+              <w:rPr>
+                <w:rFonts w:ascii="Arial" w:hAnsi="Arial" w:cs="Arial"/>
+              </w:rPr>
+              <w:t>include ("</w:t>
+            </w:r>
+            <w:proofErr w:type="spellStart"/>
+            <w:r>
+              <w:rPr>
+                <w:rFonts w:ascii="Arial" w:hAnsi="Arial" w:cs="Arial"/>
+              </w:rPr>
+              <w:t>gfg.php</w:t>
+            </w:r>
+            <w:proofErr w:type="spellEnd"/>
+            <w:r>
+              <w:rPr>
+                <w:rFonts w:ascii="Arial" w:hAnsi="Arial" w:cs="Arial"/>
+              </w:rPr>
+              <w:t xml:space="preserve">"); </w:t>
+            </w:r>
+          </w:p>
+          <w:p>
+            <w:pPr>
+              <w:pStyle w:val="NoSpacing"/>
+              <w:rPr>
+                <w:rFonts w:ascii="Arial" w:hAnsi="Arial" w:cs="Arial"/>
+              </w:rPr>
+            </w:pPr>
+            <w:r>
+              <w:rPr>
+                <w:rFonts w:ascii="Arial" w:hAnsi="Arial" w:cs="Arial"/>
+              </w:rPr>
+              <w:t xml:space="preserve">  </w:t>
+            </w:r>
+          </w:p>
+          <w:p>
+            <w:pPr>
+              <w:pStyle w:val="NoSpacing"/>
+              <w:rPr>
+                <w:rFonts w:ascii="Arial" w:hAnsi="Arial" w:cs="Arial"/>
+              </w:rPr>
+            </w:pPr>
+            <w:proofErr w:type="gramStart"/>
+            <w:r>
+              <w:rPr>
+                <w:rFonts w:ascii="Arial" w:hAnsi="Arial" w:cs="Arial"/>
+              </w:rPr>
+              <w:t>echo</w:t>
+            </w:r>
+            <w:proofErr w:type="gramEnd"/>
+            <w:r>
+              <w:rPr>
+                <w:rFonts w:ascii="Arial" w:hAnsi="Arial" w:cs="Arial"/>
+              </w:rPr>
+              <w:t xml:space="preserve"> $x . "Computer science portal"; </w:t>
+            </w:r>
+          </w:p>
+          <w:p>
+            <w:pPr>
+              <w:pStyle w:val="NoSpacing"/>
+              <w:rPr>
+                <w:rFonts w:ascii="Arial" w:hAnsi="Arial" w:cs="Arial"/>
+              </w:rPr>
+            </w:pPr>
+            <w:r>
+              <w:rPr>
+                <w:rFonts w:ascii="Arial" w:hAnsi="Arial" w:cs="Arial"/>
+              </w:rPr>
+              <w:t>?&gt;</w:t>
+            </w:r>
+          </w:p>
+          <w:p>
+            <w:pPr>
+              <w:pStyle w:val="NoSpacing"/>
+              <w:rPr>
+                <w:rFonts w:ascii="Arial" w:hAnsi="Arial" w:cs="Arial"/>
+              </w:rPr>
+            </w:pPr>
+          </w:p>
+          <w:p>
+            <w:pPr>
+              <w:pStyle w:val="NoSpacing"/>
+              <w:rPr>
+                <w:rFonts w:ascii="Arial" w:hAnsi="Arial" w:cs="Arial"/>
+              </w:rPr>
+            </w:pPr>
+            <w:r>
+              <w:rPr>
+                <w:rFonts w:ascii="Arial" w:hAnsi="Arial" w:cs="Arial"/>
+              </w:rPr>
+              <w:t>PHP Warning:  include(</w:t>
+            </w:r>
+            <w:proofErr w:type="spellStart"/>
+            <w:r>
+              <w:rPr>
+                <w:rFonts w:ascii="Arial" w:hAnsi="Arial" w:cs="Arial"/>
+              </w:rPr>
+              <w:t>gfg.php</w:t>
+            </w:r>
+            <w:proofErr w:type="spellEnd"/>
+            <w:r>
+              <w:rPr>
+                <w:rFonts w:ascii="Arial" w:hAnsi="Arial" w:cs="Arial"/>
+              </w:rPr>
+              <w:t xml:space="preserve">): failed to </w:t>
+            </w:r>
+          </w:p>
+          <w:p>
+            <w:pPr>
+              <w:pStyle w:val="NoSpacing"/>
+              <w:rPr>
+                <w:rFonts w:ascii="Arial" w:hAnsi="Arial" w:cs="Arial"/>
+              </w:rPr>
+            </w:pPr>
+            <w:r>
+              <w:rPr>
+                <w:rFonts w:ascii="Arial" w:hAnsi="Arial" w:cs="Arial"/>
+              </w:rPr>
+              <w:t xml:space="preserve">open stream: No such file or directory in </w:t>
+            </w:r>
+          </w:p>
+          <w:p>
+            <w:pPr>
+              <w:pStyle w:val="NoSpacing"/>
+              <w:rPr>
+                <w:rFonts w:ascii="Arial" w:hAnsi="Arial" w:cs="Arial"/>
+              </w:rPr>
+            </w:pPr>
+            <w:r>
+              <w:rPr>
+                <w:rFonts w:ascii="Arial" w:hAnsi="Arial" w:cs="Arial"/>
+              </w:rPr>
+              <w:t>/home/aed0ed3b35fece41022f332aba5c9b45.php on line 5</w:t>
+            </w:r>
+          </w:p>
+          <w:p>
+            <w:pPr>
+              <w:pStyle w:val="NoSpacing"/>
+              <w:rPr>
+                <w:rFonts w:ascii="Arial" w:hAnsi="Arial" w:cs="Arial"/>
+              </w:rPr>
+            </w:pPr>
+            <w:r>
+              <w:rPr>
+                <w:rFonts w:ascii="Arial" w:hAnsi="Arial" w:cs="Arial"/>
+              </w:rPr>
+              <w:t>PHP Warning:  include(): Failed opening '</w:t>
+            </w:r>
+            <w:proofErr w:type="spellStart"/>
+            <w:r>
+              <w:rPr>
+                <w:rFonts w:ascii="Arial" w:hAnsi="Arial" w:cs="Arial"/>
+              </w:rPr>
+              <w:t>gfg.php</w:t>
+            </w:r>
+            <w:proofErr w:type="spellEnd"/>
+            <w:r>
+              <w:rPr>
+                <w:rFonts w:ascii="Arial" w:hAnsi="Arial" w:cs="Arial"/>
+              </w:rPr>
+              <w:t>'</w:t>
+            </w:r>
+          </w:p>
+          <w:p>
+            <w:pPr>
+              <w:pStyle w:val="NoSpacing"/>
+              <w:rPr>
+                <w:rFonts w:ascii="Arial" w:hAnsi="Arial" w:cs="Arial"/>
+              </w:rPr>
+            </w:pPr>
+            <w:r>
+              <w:rPr>
+                <w:rFonts w:ascii="Arial" w:hAnsi="Arial" w:cs="Arial"/>
+              </w:rPr>
+              <w:t xml:space="preserve"> </w:t>
+            </w:r>
+            <w:proofErr w:type="gramStart"/>
+            <w:r>
+              <w:rPr>
+                <w:rFonts w:ascii="Arial" w:hAnsi="Arial" w:cs="Arial"/>
+              </w:rPr>
+              <w:t>for</w:t>
+            </w:r>
+            <w:proofErr w:type="gramEnd"/>
+            <w:r>
+              <w:rPr>
+                <w:rFonts w:ascii="Arial" w:hAnsi="Arial" w:cs="Arial"/>
+              </w:rPr>
+              <w:t xml:space="preserve"> inclusion (</w:t>
+            </w:r>
+            <w:proofErr w:type="spellStart"/>
+            <w:r>
+              <w:rPr>
+                <w:rFonts w:ascii="Arial" w:hAnsi="Arial" w:cs="Arial"/>
+              </w:rPr>
+              <w:t>include_path</w:t>
+            </w:r>
+            <w:proofErr w:type="spellEnd"/>
+            <w:r>
+              <w:rPr>
+                <w:rFonts w:ascii="Arial" w:hAnsi="Arial" w:cs="Arial"/>
+              </w:rPr>
+              <w:t>='.:/</w:t>
+            </w:r>
+            <w:proofErr w:type="spellStart"/>
+            <w:r>
+              <w:rPr>
+                <w:rFonts w:ascii="Arial" w:hAnsi="Arial" w:cs="Arial"/>
+              </w:rPr>
+              <w:t>usr</w:t>
+            </w:r>
+            <w:proofErr w:type="spellEnd"/>
+            <w:r>
+              <w:rPr>
+                <w:rFonts w:ascii="Arial" w:hAnsi="Arial" w:cs="Arial"/>
+              </w:rPr>
+              <w:t>/share/</w:t>
+            </w:r>
+            <w:proofErr w:type="spellStart"/>
+            <w:r>
+              <w:rPr>
+                <w:rFonts w:ascii="Arial" w:hAnsi="Arial" w:cs="Arial"/>
+              </w:rPr>
+              <w:t>php</w:t>
+            </w:r>
+            <w:proofErr w:type="spellEnd"/>
+            <w:r>
+              <w:rPr>
+                <w:rFonts w:ascii="Arial" w:hAnsi="Arial" w:cs="Arial"/>
+              </w:rPr>
+              <w:t xml:space="preserve">') in </w:t>
+            </w:r>
+          </w:p>
+          <w:p>
+            <w:pPr>
+              <w:pStyle w:val="NoSpacing"/>
+              <w:rPr>
+                <w:rFonts w:ascii="Arial" w:hAnsi="Arial" w:cs="Arial"/>
+              </w:rPr>
+            </w:pPr>
+            <w:r>
+              <w:rPr>
+                <w:rFonts w:ascii="Arial" w:hAnsi="Arial" w:cs="Arial"/>
+              </w:rPr>
+              <w:t>/home/aed0ed3b35fece41022f332aba5c9b45.php on line 5</w:t>
+            </w:r>
+          </w:p>
+        </w:tc>
+      </w:tr>
+    </w:tbl>
+    <w:p>
+      <w:pPr>
+        <w:pStyle w:val="NoSpacing"/>
+        <w:rPr>
+          <w:rFonts w:ascii="Arial" w:hAnsi="Arial" w:cs="Arial"/>
+        </w:rPr>
+      </w:pPr>
+    </w:p>
+    <w:p>
+      <w:pPr>
+        <w:rPr>
+          <w:rFonts w:ascii="Arial" w:hAnsi="Arial" w:cs="Arial"/>
+        </w:rPr>
+      </w:pPr>
+      <w:r>
+        <w:rPr>
+          <w:rFonts w:ascii="Arial" w:hAnsi="Arial" w:cs="Arial"/>
+        </w:rPr>
+        <w:br w:type="page"/>
+      </w:r>
+    </w:p>
+    <w:tbl>
+      <w:tblPr>
+        <w:tblStyle w:val="TableGrid"/>
+        <w:tblW w:w="0" w:type="auto"/>
+        <w:tblLook w:val="04A0" w:firstRow="1" w:lastRow="0" w:firstColumn="1" w:lastColumn="0" w:noHBand="0" w:noVBand="1"/>
+      </w:tblPr>
+      <w:tblGrid>
+        <w:gridCol w:w="9350"/>
+      </w:tblGrid>
+      <w:tr>
+        <w:tc>
+          <w:tcPr>
+            <w:tcW w:w="9350" w:type="dxa"/>
+          </w:tcPr>
+          <w:p>
+            <w:pPr>
+              <w:pStyle w:val="NoSpacing"/>
+              <w:rPr>
+                <w:rFonts w:ascii="Arial" w:hAnsi="Arial" w:cs="Arial"/>
+                <w:i/>
+                <w:u w:val="single"/>
+              </w:rPr>
+            </w:pPr>
+            <w:r>
+              <w:rPr>
+                <w:rFonts w:ascii="Arial" w:hAnsi="Arial" w:cs="Arial"/>
+                <w:i/>
+                <w:u w:val="single"/>
+              </w:rPr>
+              <w:lastRenderedPageBreak/>
+              <w:t>Notice Error</w:t>
+            </w:r>
+          </w:p>
+          <w:p>
+            <w:pPr>
+              <w:pStyle w:val="NoSpacing"/>
+              <w:rPr>
+                <w:rFonts w:ascii="Arial" w:hAnsi="Arial" w:cs="Arial"/>
+              </w:rPr>
+            </w:pPr>
+            <w:r>
+              <w:rPr>
+                <w:rFonts w:ascii="Arial" w:hAnsi="Arial" w:cs="Arial"/>
+              </w:rPr>
+              <w:t>&lt;?</w:t>
+            </w:r>
+            <w:proofErr w:type="spellStart"/>
+            <w:r>
+              <w:rPr>
+                <w:rFonts w:ascii="Arial" w:hAnsi="Arial" w:cs="Arial"/>
+              </w:rPr>
+              <w:t>php</w:t>
+            </w:r>
+            <w:proofErr w:type="spellEnd"/>
+            <w:r>
+              <w:rPr>
+                <w:rFonts w:ascii="Arial" w:hAnsi="Arial" w:cs="Arial"/>
+              </w:rPr>
+              <w:t xml:space="preserve">  </w:t>
+            </w:r>
+          </w:p>
+          <w:p>
+            <w:pPr>
+              <w:pStyle w:val="NoSpacing"/>
+              <w:rPr>
+                <w:rFonts w:ascii="Arial" w:hAnsi="Arial" w:cs="Arial"/>
+              </w:rPr>
+            </w:pPr>
+            <w:r>
+              <w:rPr>
+                <w:rFonts w:ascii="Arial" w:hAnsi="Arial" w:cs="Arial"/>
+              </w:rPr>
+              <w:t xml:space="preserve">  </w:t>
+            </w:r>
+          </w:p>
+          <w:p>
+            <w:pPr>
+              <w:pStyle w:val="NoSpacing"/>
+              <w:rPr>
+                <w:rFonts w:ascii="Arial" w:hAnsi="Arial" w:cs="Arial"/>
+              </w:rPr>
+            </w:pPr>
+            <w:r>
+              <w:rPr>
+                <w:rFonts w:ascii="Arial" w:hAnsi="Arial" w:cs="Arial"/>
+              </w:rPr>
+              <w:t>$x = "</w:t>
+            </w:r>
+            <w:proofErr w:type="spellStart"/>
+            <w:r>
+              <w:rPr>
+                <w:rFonts w:ascii="Arial" w:hAnsi="Arial" w:cs="Arial"/>
+              </w:rPr>
+              <w:t>GeeksforGeeks</w:t>
+            </w:r>
+            <w:proofErr w:type="spellEnd"/>
+            <w:r>
+              <w:rPr>
+                <w:rFonts w:ascii="Arial" w:hAnsi="Arial" w:cs="Arial"/>
+              </w:rPr>
+              <w:t xml:space="preserve">"; </w:t>
+            </w:r>
+          </w:p>
+          <w:p>
+            <w:pPr>
+              <w:pStyle w:val="NoSpacing"/>
+              <w:rPr>
+                <w:rFonts w:ascii="Arial" w:hAnsi="Arial" w:cs="Arial"/>
+              </w:rPr>
+            </w:pPr>
+            <w:r>
+              <w:rPr>
+                <w:rFonts w:ascii="Arial" w:hAnsi="Arial" w:cs="Arial"/>
+              </w:rPr>
+              <w:t xml:space="preserve">  </w:t>
+            </w:r>
+          </w:p>
+          <w:p>
+            <w:pPr>
+              <w:pStyle w:val="NoSpacing"/>
+              <w:rPr>
+                <w:rFonts w:ascii="Arial" w:hAnsi="Arial" w:cs="Arial"/>
+              </w:rPr>
+            </w:pPr>
+            <w:r>
+              <w:rPr>
+                <w:rFonts w:ascii="Arial" w:hAnsi="Arial" w:cs="Arial"/>
+              </w:rPr>
+              <w:t xml:space="preserve">echo $x; </w:t>
+            </w:r>
+          </w:p>
+          <w:p>
+            <w:pPr>
+              <w:pStyle w:val="NoSpacing"/>
+              <w:rPr>
+                <w:rFonts w:ascii="Arial" w:hAnsi="Arial" w:cs="Arial"/>
+              </w:rPr>
+            </w:pPr>
+            <w:r>
+              <w:rPr>
+                <w:rFonts w:ascii="Arial" w:hAnsi="Arial" w:cs="Arial"/>
+              </w:rPr>
+              <w:t xml:space="preserve">  </w:t>
+            </w:r>
+          </w:p>
+          <w:p>
+            <w:pPr>
+              <w:pStyle w:val="NoSpacing"/>
+              <w:rPr>
+                <w:rFonts w:ascii="Arial" w:hAnsi="Arial" w:cs="Arial"/>
+              </w:rPr>
+            </w:pPr>
+            <w:r>
+              <w:rPr>
+                <w:rFonts w:ascii="Arial" w:hAnsi="Arial" w:cs="Arial"/>
+              </w:rPr>
+              <w:t xml:space="preserve">echo $geeks; </w:t>
+            </w:r>
+          </w:p>
+          <w:p>
+            <w:pPr>
+              <w:pStyle w:val="NoSpacing"/>
+              <w:rPr>
+                <w:rFonts w:ascii="Arial" w:hAnsi="Arial" w:cs="Arial"/>
+              </w:rPr>
+            </w:pPr>
+            <w:r>
+              <w:rPr>
+                <w:rFonts w:ascii="Arial" w:hAnsi="Arial" w:cs="Arial"/>
+              </w:rPr>
+              <w:t>?&gt;</w:t>
+            </w:r>
+          </w:p>
+          <w:p>
+            <w:pPr>
+              <w:pStyle w:val="NoSpacing"/>
+              <w:rPr>
+                <w:rFonts w:ascii="Arial" w:hAnsi="Arial" w:cs="Arial"/>
+              </w:rPr>
+            </w:pPr>
+          </w:p>
+          <w:p>
+            <w:pPr>
+              <w:pStyle w:val="NoSpacing"/>
+              <w:rPr>
+                <w:rFonts w:ascii="Arial" w:hAnsi="Arial" w:cs="Arial"/>
+              </w:rPr>
+            </w:pPr>
+            <w:r>
+              <w:rPr>
+                <w:rFonts w:ascii="Arial" w:hAnsi="Arial" w:cs="Arial"/>
+              </w:rPr>
+              <w:t xml:space="preserve">PHP Notice:  Undefined variable: geeks in </w:t>
+            </w:r>
+          </w:p>
+          <w:p>
+            <w:pPr>
+              <w:pStyle w:val="NoSpacing"/>
+              <w:rPr>
+                <w:rFonts w:ascii="Arial" w:hAnsi="Arial" w:cs="Arial"/>
+              </w:rPr>
+            </w:pPr>
+            <w:r>
+              <w:rPr>
+                <w:rFonts w:ascii="Arial" w:hAnsi="Arial" w:cs="Arial"/>
+              </w:rPr>
+              <w:t>/home/84c47fe936e1068b69fb834508d59689.php on line 5</w:t>
+            </w:r>
+            <w:bookmarkStart w:id="0" w:name="_GoBack"/>
+            <w:bookmarkEnd w:id="0"/>
+          </w:p>
+        </w:tc>
+      </w:tr>
+    </w:tbl>
     <w:p>
       <w:pPr>
         <w:pStyle w:val="NoSpacing"/>

</xml_diff>